<commit_message>
Revision de actividades del grupo
</commit_message>
<xml_diff>
--- a/doc/trim1/2_uml_ casos_uso/2_caso_uso_extendido/V01/CU04 - Control Inventario.docx
+++ b/doc/trim1/2_uml_ casos_uso/2_caso_uso_extendido/V01/CU04 - Control Inventario.docx
@@ -71,14 +71,7 @@
                 <w:rFonts w:ascii="Arial" w:hAnsi="Arial" w:cs="Arial"/>
                 <w:sz w:val="22"/>
               </w:rPr>
-              <w:t>CU0</w:t>
-            </w:r>
-            <w:r>
-              <w:rPr>
-                <w:rFonts w:ascii="Arial" w:hAnsi="Arial" w:cs="Arial"/>
-                <w:sz w:val="22"/>
-              </w:rPr>
-              <w:t>4 Control Inventario</w:t>
+              <w:t>CU04 Control Inventario</w:t>
             </w:r>
           </w:p>
         </w:tc>
@@ -660,7 +653,21 @@
                 <w:rFonts w:ascii="Arial" w:hAnsi="Arial" w:cs="Arial"/>
                 <w:sz w:val="22"/>
               </w:rPr>
-              <w:t>el dueño podrá filtrar por día, mes o año, también podrá hacer el filtro por nombre del producto, cantidades y valores.</w:t>
+              <w:t>el dueño podrá filtrar por día, mes o año, también podrá hacer el filtro por nombre del producto, cantidades y</w:t>
+            </w:r>
+            <w:r>
+              <w:rPr>
+                <w:rFonts w:ascii="Arial" w:hAnsi="Arial" w:cs="Arial"/>
+                <w:sz w:val="22"/>
+              </w:rPr>
+              <w:t>/o</w:t>
+            </w:r>
+            <w:r>
+              <w:rPr>
+                <w:rFonts w:ascii="Arial" w:hAnsi="Arial" w:cs="Arial"/>
+                <w:sz w:val="22"/>
+              </w:rPr>
+              <w:t xml:space="preserve"> valores.</w:t>
             </w:r>
           </w:p>
         </w:tc>
@@ -824,7 +831,7 @@
                 <w:rFonts w:ascii="Arial" w:hAnsi="Arial" w:cs="Arial"/>
                 <w:sz w:val="22"/>
               </w:rPr>
-              <w:t>Lugar de deposito</w:t>
+              <w:t>Almacenamiento</w:t>
             </w:r>
           </w:p>
           <w:p>
@@ -2223,60 +2230,24 @@
                 <w:sz w:val="22"/>
                 <w:highlight w:val="yellow"/>
               </w:rPr>
-              <w:t>Si &lt;condición de excepción</w:t>
-            </w:r>
-            <w:proofErr w:type="gramStart"/>
-            <w:r>
-              <w:rPr>
-                <w:rFonts w:ascii="Arial" w:hAnsi="Arial" w:cs="Arial"/>
-                <w:sz w:val="22"/>
-                <w:highlight w:val="yellow"/>
-              </w:rPr>
-              <w:t>&gt;,{</w:t>
-            </w:r>
-            <w:proofErr w:type="gramEnd"/>
-            <w:r>
-              <w:rPr>
-                <w:rFonts w:ascii="Arial" w:hAnsi="Arial" w:cs="Arial"/>
-                <w:sz w:val="22"/>
-                <w:highlight w:val="yellow"/>
-              </w:rPr>
-              <w:t xml:space="preserve">el &lt;actor&gt; , el sistema} }&lt;acción realizada por el actor o sistema&gt;&gt;, se realiza el caso de uso </w:t>
-            </w:r>
-          </w:p>
-          <w:p>
-            <w:pPr>
-              <w:rPr>
-                <w:rFonts w:ascii="Arial" w:hAnsi="Arial" w:cs="Arial"/>
-                <w:sz w:val="22"/>
-                <w:highlight w:val="yellow"/>
-              </w:rPr>
-            </w:pPr>
-            <w:r>
-              <w:rPr>
-                <w:rFonts w:ascii="Arial" w:hAnsi="Arial" w:cs="Arial"/>
-                <w:sz w:val="22"/>
-                <w:highlight w:val="yellow"/>
-              </w:rPr>
-              <w:t xml:space="preserve">&lt; caso de uso RF-x&gt;, a </w:t>
-            </w:r>
-            <w:proofErr w:type="gramStart"/>
-            <w:r>
-              <w:rPr>
-                <w:rFonts w:ascii="Arial" w:hAnsi="Arial" w:cs="Arial"/>
-                <w:sz w:val="22"/>
-                <w:highlight w:val="yellow"/>
-              </w:rPr>
-              <w:t>continuación</w:t>
-            </w:r>
-            <w:proofErr w:type="gramEnd"/>
-            <w:r>
-              <w:rPr>
-                <w:rFonts w:ascii="Arial" w:hAnsi="Arial" w:cs="Arial"/>
-                <w:sz w:val="22"/>
-                <w:highlight w:val="yellow"/>
-              </w:rPr>
-              <w:t xml:space="preserve"> este caso de uso {continua, aborta}</w:t>
+              <w:t xml:space="preserve">Si &lt;condición de excepción&gt;,{el &lt;actor&gt; , el sistema} }&lt;acción realizada por el actor o sistema&gt;&gt;, se realiza el caso de uso </w:t>
+            </w:r>
+          </w:p>
+          <w:p>
+            <w:pPr>
+              <w:rPr>
+                <w:rFonts w:ascii="Arial" w:hAnsi="Arial" w:cs="Arial"/>
+                <w:sz w:val="22"/>
+                <w:highlight w:val="yellow"/>
+              </w:rPr>
+            </w:pPr>
+            <w:r>
+              <w:rPr>
+                <w:rFonts w:ascii="Arial" w:hAnsi="Arial" w:cs="Arial"/>
+                <w:sz w:val="22"/>
+                <w:highlight w:val="yellow"/>
+              </w:rPr>
+              <w:t>&lt; caso de uso RF-x&gt;, a continuación este caso de uso {continua, aborta}</w:t>
             </w:r>
           </w:p>
         </w:tc>

</xml_diff>